<commit_message>
-added img in .docx -added rules.txt
</commit_message>
<xml_diff>
--- a/CheckFold/template.docx
+++ b/CheckFold/template.docx
@@ -232,47 +232,7 @@
         </w:rPr>
         <w:t xml:space="preserve">г. Щёлково                                                                                                 </w:t>
         <w:tab/>
-        <w:t xml:space="preserve">         </w:t>
-      </w:r>
-      <w:r>
-        <w:rPr>
-          <w:rFonts w:eastAsia="Arial" w:cs="Arial" w:ascii="Arial" w:hAnsi="Arial"/>
-          <w:b w:val="false"/>
-          <w:i w:val="false"/>
-          <w:caps w:val="false"/>
-          <w:smallCaps w:val="false"/>
-          <w:strike w:val="false"/>
-          <w:dstrike w:val="false"/>
-          <w:color w:val="000000"/>
-          <w:position w:val="0"/>
-          <w:sz w:val="18"/>
-          <w:sz w:val="18"/>
-          <w:szCs w:val="18"/>
-          <w:u w:val="none"/>
-          <w:shd w:fill="auto" w:val="clear"/>
-          <w:vertAlign w:val="baseline"/>
-        </w:rPr>
-        <w:t xml:space="preserve">&amp;StartDate </w:t>
-      </w:r>
-      <w:r>
-        <w:rPr>
-          <w:rFonts w:eastAsia="Arial" w:cs="Arial" w:ascii="Arial" w:hAnsi="Arial"/>
-          <w:b w:val="false"/>
-          <w:i w:val="false"/>
-          <w:caps w:val="false"/>
-          <w:smallCaps w:val="false"/>
-          <w:strike w:val="false"/>
-          <w:dstrike w:val="false"/>
-          <w:color w:val="000000"/>
-          <w:position w:val="0"/>
-          <w:sz w:val="18"/>
-          <w:sz w:val="18"/>
-          <w:szCs w:val="18"/>
-          <w:u w:val="none"/>
-          <w:shd w:fill="auto" w:val="clear"/>
-          <w:vertAlign w:val="baseline"/>
-        </w:rPr>
-        <w:t>г.</w:t>
+        <w:t xml:space="preserve">         &amp;StartDate г.</w:t>
       </w:r>
     </w:p>
     <w:p>
@@ -862,63 +822,29 @@
               <w:ind w:left="0" w:right="0" w:hanging="0"/>
               <w:jc w:val="left"/>
               <w:rPr>
-                <w:rFonts w:ascii="Calibri" w:hAnsi="Calibri" w:eastAsia="Calibri" w:cs="Calibri"/>
-                <w:b w:val="false"/>
-                <w:b w:val="false"/>
-                <w:i w:val="false"/>
-                <w:i w:val="false"/>
-                <w:caps w:val="false"/>
-                <w:smallCaps w:val="false"/>
-                <w:strike w:val="false"/>
-                <w:dstrike w:val="false"/>
-                <w:color w:val="000000"/>
-                <w:position w:val="0"/>
-                <w:sz w:val="22"/>
-                <w:sz w:val="22"/>
-                <w:szCs w:val="22"/>
-                <w:u w:val="none"/>
-                <w:vertAlign w:val="baseline"/>
+                <w:rFonts w:ascii="Arial" w:hAnsi="Arial"/>
+                <w:sz w:val="18"/>
+                <w:szCs w:val="18"/>
               </w:rPr>
             </w:pPr>
             <w:r>
-              <w:rPr/>
-              <w:drawing>
-                <wp:inline distT="0" distB="0" distL="0" distR="0">
-                  <wp:extent cx="3653155" cy="1475740"/>
-                  <wp:effectExtent l="0" t="0" r="0" b="0"/>
-                  <wp:docPr id="1" name="image11.jpg" descr=""/>
-                  <wp:cNvGraphicFramePr>
-                    <a:graphicFrameLocks xmlns:a="http://schemas.openxmlformats.org/drawingml/2006/main" noChangeAspect="1"/>
-                  </wp:cNvGraphicFramePr>
-                  <a:graphic xmlns:a="http://schemas.openxmlformats.org/drawingml/2006/main">
-                    <a:graphicData uri="http://schemas.openxmlformats.org/drawingml/2006/picture">
-                      <pic:pic xmlns:pic="http://schemas.openxmlformats.org/drawingml/2006/picture">
-                        <pic:nvPicPr>
-                          <pic:cNvPr id="1" name="image11.jpg" descr=""/>
-                          <pic:cNvPicPr>
-                            <a:picLocks noChangeAspect="1" noChangeArrowheads="1"/>
-                          </pic:cNvPicPr>
-                        </pic:nvPicPr>
-                        <pic:blipFill>
-                          <a:blip r:embed="rId2"/>
-                          <a:stretch>
-                            <a:fillRect/>
-                          </a:stretch>
-                        </pic:blipFill>
-                        <pic:spPr bwMode="auto">
-                          <a:xfrm>
-                            <a:off x="0" y="0"/>
-                            <a:ext cx="3653155" cy="1475740"/>
-                          </a:xfrm>
-                          <a:prstGeom prst="rect">
-                            <a:avLst/>
-                          </a:prstGeom>
-                        </pic:spPr>
-                      </pic:pic>
-                    </a:graphicData>
-                  </a:graphic>
-                </wp:inline>
-              </w:drawing>
+              <w:rPr>
+                <w:rFonts w:eastAsia="Calibri" w:cs="Calibri" w:ascii="Arial" w:hAnsi="Arial"/>
+                <w:b w:val="false"/>
+                <w:i w:val="false"/>
+                <w:caps w:val="false"/>
+                <w:smallCaps w:val="false"/>
+                <w:strike w:val="false"/>
+                <w:dstrike w:val="false"/>
+                <w:color w:val="000000"/>
+                <w:position w:val="0"/>
+                <w:sz w:val="18"/>
+                <w:sz w:val="18"/>
+                <w:szCs w:val="18"/>
+                <w:u w:val="none"/>
+                <w:vertAlign w:val="baseline"/>
+              </w:rPr>
+              <w:t>&amp;MainImage</w:t>
             </w:r>
           </w:p>
           <w:p>
@@ -4450,8 +4376,8 @@
       </w:r>
     </w:p>
     <w:sectPr>
-      <w:headerReference w:type="default" r:id="rId3"/>
-      <w:footerReference w:type="default" r:id="rId4"/>
+      <w:headerReference w:type="default" r:id="rId2"/>
+      <w:footerReference w:type="default" r:id="rId3"/>
       <w:type w:val="nextPage"/>
       <w:pgSz w:w="11906" w:h="16838"/>
       <w:pgMar w:left="1417" w:right="1274" w:header="284" w:top="850" w:footer="708" w:bottom="850" w:gutter="0"/>

</xml_diff>

<commit_message>
-refactoring -good job version
</commit_message>
<xml_diff>
--- a/CheckFold/template.docx
+++ b/CheckFold/template.docx
@@ -209,7 +209,7 @@
         <w:shd w:val="clear" w:fill="FFFFFF"/>
         <w:spacing w:lineRule="auto" w:line="240" w:before="0" w:after="0"/>
         <w:ind w:left="0" w:right="0" w:hanging="0"/>
-        <w:jc w:val="left"/>
+        <w:jc w:val="center"/>
         <w:rPr/>
       </w:pPr>
       <w:r>
@@ -232,7 +232,47 @@
         </w:rPr>
         <w:t xml:space="preserve">г. Щёлково                                                                                                 </w:t>
         <w:tab/>
-        <w:t xml:space="preserve">         &amp;StartDate г.</w:t>
+        <w:t xml:space="preserve">         </w:t>
+      </w:r>
+      <w:r>
+        <w:rPr>
+          <w:rFonts w:eastAsia="Arial" w:cs="Arial" w:ascii="Arial" w:hAnsi="Arial"/>
+          <w:b w:val="false"/>
+          <w:i w:val="false"/>
+          <w:caps w:val="false"/>
+          <w:smallCaps w:val="false"/>
+          <w:strike w:val="false"/>
+          <w:dstrike w:val="false"/>
+          <w:color w:val="000000"/>
+          <w:position w:val="0"/>
+          <w:sz w:val="18"/>
+          <w:sz w:val="18"/>
+          <w:szCs w:val="18"/>
+          <w:u w:val="none"/>
+          <w:shd w:fill="auto" w:val="clear"/>
+          <w:vertAlign w:val="baseline"/>
+        </w:rPr>
+        <w:t>&amp;StartDate</w:t>
+      </w:r>
+      <w:r>
+        <w:rPr>
+          <w:rFonts w:eastAsia="Arial" w:cs="Arial" w:ascii="Arial" w:hAnsi="Arial"/>
+          <w:b w:val="false"/>
+          <w:i w:val="false"/>
+          <w:caps w:val="false"/>
+          <w:smallCaps w:val="false"/>
+          <w:strike w:val="false"/>
+          <w:dstrike w:val="false"/>
+          <w:color w:val="000000"/>
+          <w:position w:val="0"/>
+          <w:sz w:val="18"/>
+          <w:sz w:val="18"/>
+          <w:szCs w:val="18"/>
+          <w:u w:val="none"/>
+          <w:shd w:fill="auto" w:val="clear"/>
+          <w:vertAlign w:val="baseline"/>
+        </w:rPr>
+        <w:t xml:space="preserve"> г.</w:t>
       </w:r>
     </w:p>
     <w:p>
@@ -3215,6 +3255,7 @@
     <w:p>
       <w:pPr>
         <w:pStyle w:val="Normal"/>
+        <w:jc w:val="center"/>
         <w:rPr>
           <w:rFonts w:ascii="Arial" w:hAnsi="Arial"/>
           <w:sz w:val="18"/>

</xml_diff>